<commit_message>
mapa mental e persona
</commit_message>
<xml_diff>
--- a/Documentação/Fab5_ac1_Eco_Techies - Documento do Projeto.docx
+++ b/Documentação/Fab5_ac1_Eco_Techies - Documento do Projeto.docx
@@ -4525,6 +4525,67 @@
     </w:p>
     <w:p>
       <w:pPr>
+        <w:spacing w:after="0" w:line="360" w:lineRule="auto"/>
+        <w:jc w:val="both"/>
+        <w:rPr>
+          <w:rFonts w:ascii="Arial" w:hAnsi="Arial" w:cs="Arial"/>
+          <w:sz w:val="24"/>
+          <w:szCs w:val="24"/>
+        </w:rPr>
+      </w:pPr>
+    </w:p>
+    <w:p>
+      <w:pPr>
+        <w:spacing w:after="0" w:line="360" w:lineRule="auto"/>
+        <w:jc w:val="both"/>
+        <w:rPr>
+          <w:rFonts w:ascii="Arial" w:hAnsi="Arial" w:cs="Arial"/>
+          <w:sz w:val="24"/>
+          <w:szCs w:val="24"/>
+        </w:rPr>
+      </w:pPr>
+      <w:r>
+        <w:rPr>
+          <w:rFonts w:ascii="Arial" w:hAnsi="Arial" w:cs="Arial"/>
+          <w:sz w:val="24"/>
+          <w:szCs w:val="24"/>
+        </w:rPr>
+        <w:lastRenderedPageBreak/>
+        <w:t>Por questão de qualidade imagem, favor verificar no seguinte link:</w:t>
+      </w:r>
+    </w:p>
+    <w:p>
+      <w:pPr>
+        <w:spacing w:after="0" w:line="360" w:lineRule="auto"/>
+        <w:jc w:val="both"/>
+        <w:rPr>
+          <w:rFonts w:ascii="Arial" w:hAnsi="Arial" w:cs="Arial"/>
+          <w:sz w:val="24"/>
+          <w:szCs w:val="24"/>
+        </w:rPr>
+      </w:pPr>
+      <w:r>
+        <w:rPr>
+          <w:rFonts w:ascii="Arial" w:hAnsi="Arial" w:cs="Arial"/>
+          <w:sz w:val="24"/>
+          <w:szCs w:val="24"/>
+        </w:rPr>
+        <w:t>https://github.com/UPX4/UPX5-EcoTechiesSoftware-/blob/main/Documenta%C3%A7%C3%A3o/persona.pdf</w:t>
+      </w:r>
+    </w:p>
+    <w:p>
+      <w:pPr>
+        <w:spacing w:after="0" w:line="360" w:lineRule="auto"/>
+        <w:jc w:val="both"/>
+        <w:rPr>
+          <w:rFonts w:ascii="Arial" w:hAnsi="Arial" w:cs="Arial"/>
+          <w:sz w:val="24"/>
+          <w:szCs w:val="24"/>
+        </w:rPr>
+      </w:pPr>
+    </w:p>
+    <w:p>
+      <w:pPr>
         <w:pStyle w:val="Ttulo1"/>
         <w:spacing w:before="0" w:line="360" w:lineRule="auto"/>
         <w:rPr>
@@ -4533,6 +4594,136 @@
           <w:szCs w:val="24"/>
         </w:rPr>
       </w:pPr>
+      <w:r>
+        <w:rPr>
+          <w:rFonts w:ascii="Arial" w:hAnsi="Arial" w:cs="Arial"/>
+          <w:color w:val="auto"/>
+          <w:szCs w:val="24"/>
+        </w:rPr>
+        <w:t>5</w:t>
+      </w:r>
+      <w:r>
+        <w:rPr>
+          <w:rFonts w:ascii="Arial" w:hAnsi="Arial" w:cs="Arial"/>
+          <w:color w:val="auto"/>
+          <w:szCs w:val="24"/>
+        </w:rPr>
+        <w:t xml:space="preserve"> </w:t>
+      </w:r>
+      <w:r>
+        <w:rPr>
+          <w:rFonts w:ascii="Arial" w:hAnsi="Arial" w:cs="Arial"/>
+          <w:color w:val="auto"/>
+          <w:szCs w:val="24"/>
+        </w:rPr>
+        <w:t>Mapa de Empatia</w:t>
+      </w:r>
+    </w:p>
+    <w:p>
+      <w:pPr>
+        <w:ind w:firstLine="708"/>
+        <w:rPr>
+          <w:rFonts w:ascii="Arial" w:hAnsi="Arial" w:cs="Arial"/>
+          <w:sz w:val="24"/>
+          <w:szCs w:val="24"/>
+        </w:rPr>
+      </w:pPr>
+      <w:r>
+        <w:rPr>
+          <w:rFonts w:ascii="Arial" w:hAnsi="Arial" w:cs="Arial"/>
+          <w:sz w:val="24"/>
+          <w:szCs w:val="24"/>
+        </w:rPr>
+        <w:drawing>
+          <wp:anchor distT="0" distB="0" distL="114300" distR="114300" simplePos="0" relativeHeight="251667456" behindDoc="0" locked="0" layoutInCell="1" allowOverlap="1" wp14:anchorId="5F955D4B" wp14:editId="1CAFC96C">
+            <wp:simplePos x="0" y="0"/>
+            <wp:positionH relativeFrom="margin">
+              <wp:align>right</wp:align>
+            </wp:positionH>
+            <wp:positionV relativeFrom="paragraph">
+              <wp:posOffset>685800</wp:posOffset>
+            </wp:positionV>
+            <wp:extent cx="5760085" cy="3665855"/>
+            <wp:effectExtent l="0" t="0" r="0" b="0"/>
+            <wp:wrapSquare wrapText="bothSides"/>
+            <wp:docPr id="754796414" name="Imagem 1" descr="Diagrama&#10;&#10;Descrição gerada automaticamente"/>
+            <wp:cNvGraphicFramePr>
+              <a:graphicFrameLocks xmlns:a="http://schemas.openxmlformats.org/drawingml/2006/main" noChangeAspect="1"/>
+            </wp:cNvGraphicFramePr>
+            <a:graphic xmlns:a="http://schemas.openxmlformats.org/drawingml/2006/main">
+              <a:graphicData uri="http://schemas.openxmlformats.org/drawingml/2006/picture">
+                <pic:pic xmlns:pic="http://schemas.openxmlformats.org/drawingml/2006/picture">
+                  <pic:nvPicPr>
+                    <pic:cNvPr id="754796414" name="Imagem 1" descr="Diagrama&#10;&#10;Descrição gerada automaticamente"/>
+                    <pic:cNvPicPr/>
+                  </pic:nvPicPr>
+                  <pic:blipFill>
+                    <a:blip r:embed="rId18"/>
+                    <a:stretch>
+                      <a:fillRect/>
+                    </a:stretch>
+                  </pic:blipFill>
+                  <pic:spPr>
+                    <a:xfrm>
+                      <a:off x="0" y="0"/>
+                      <a:ext cx="5760085" cy="3665855"/>
+                    </a:xfrm>
+                    <a:prstGeom prst="rect">
+                      <a:avLst/>
+                    </a:prstGeom>
+                  </pic:spPr>
+                </pic:pic>
+              </a:graphicData>
+            </a:graphic>
+          </wp:anchor>
+        </w:drawing>
+      </w:r>
+      <w:r>
+        <w:rPr>
+          <w:rFonts w:ascii="Arial" w:hAnsi="Arial" w:cs="Arial"/>
+          <w:sz w:val="24"/>
+          <w:szCs w:val="24"/>
+        </w:rPr>
+        <w:t xml:space="preserve">O mapa de empatia </w:t>
+      </w:r>
+      <w:r>
+        <w:rPr>
+          <w:rFonts w:ascii="Arial" w:hAnsi="Arial" w:cs="Arial"/>
+          <w:sz w:val="24"/>
+          <w:szCs w:val="24"/>
+        </w:rPr>
+        <w:t>apresenta uma visão</w:t>
+      </w:r>
+      <w:r>
+        <w:rPr>
+          <w:rFonts w:ascii="Arial" w:hAnsi="Arial" w:cs="Arial"/>
+          <w:sz w:val="24"/>
+          <w:szCs w:val="24"/>
+        </w:rPr>
+        <w:t xml:space="preserve"> para entender os problemas, necessidades e comportamentos dos jogadores em relação à prevenção e combate à dengue. </w:t>
+      </w:r>
+    </w:p>
+    <w:p>
+      <w:pPr>
+        <w:spacing w:after="0" w:line="360" w:lineRule="auto"/>
+        <w:jc w:val="both"/>
+        <w:rPr>
+          <w:rFonts w:ascii="Arial" w:hAnsi="Arial" w:cs="Arial"/>
+          <w:sz w:val="24"/>
+          <w:szCs w:val="24"/>
+        </w:rPr>
+      </w:pPr>
+    </w:p>
+    <w:p>
+      <w:pPr>
+        <w:pStyle w:val="Ttulo1"/>
+        <w:spacing w:before="0" w:line="360" w:lineRule="auto"/>
+        <w:rPr>
+          <w:rFonts w:ascii="Arial" w:hAnsi="Arial" w:cs="Arial"/>
+          <w:color w:val="auto"/>
+          <w:szCs w:val="24"/>
+        </w:rPr>
+      </w:pPr>
       <w:bookmarkStart w:id="14" w:name="_Toc166935927"/>
       <w:r>
         <w:rPr>
@@ -4540,74 +4731,74 @@
           <w:color w:val="auto"/>
           <w:szCs w:val="24"/>
         </w:rPr>
+        <w:t>6</w:t>
+      </w:r>
+      <w:r>
+        <w:rPr>
+          <w:rFonts w:ascii="Arial" w:hAnsi="Arial" w:cs="Arial"/>
+          <w:color w:val="auto"/>
+          <w:szCs w:val="24"/>
+        </w:rPr>
+        <w:t xml:space="preserve"> </w:t>
+      </w:r>
+      <w:r>
+        <w:rPr>
+          <w:rFonts w:ascii="Arial" w:hAnsi="Arial" w:cs="Arial"/>
+          <w:color w:val="auto"/>
+          <w:szCs w:val="24"/>
+        </w:rPr>
+        <w:t>MAPA MENTAL</w:t>
+      </w:r>
+      <w:bookmarkEnd w:id="14"/>
+    </w:p>
+    <w:p>
+      <w:pPr>
+        <w:rPr>
+          <w:rFonts w:ascii="Arial" w:hAnsi="Arial" w:cs="Arial"/>
+          <w:sz w:val="24"/>
+          <w:szCs w:val="24"/>
+        </w:rPr>
+      </w:pPr>
+      <w:r>
+        <w:rPr>
+          <w:rFonts w:ascii="Arial" w:hAnsi="Arial" w:cs="Arial"/>
+          <w:sz w:val="24"/>
+          <w:szCs w:val="24"/>
+        </w:rPr>
+        <w:t>O mapa mental apresenta uma visão geral do projeto de desenvolvimento de um aplicativo móvel educativo sobre a prevenção da dengue. Utilizando a mecânica de encontrar o par, o aplicativo busca conscientizar os usuários sobre a gravidade da doença e a importância das medidas preventivas. Dividido em seções como 'Proposta do Projeto', 'Objetivos'</w:t>
+      </w:r>
+      <w:r>
+        <w:rPr>
+          <w:rFonts w:ascii="Arial" w:hAnsi="Arial" w:cs="Arial"/>
+          <w:sz w:val="24"/>
+          <w:szCs w:val="24"/>
+        </w:rPr>
+        <w:t xml:space="preserve"> e </w:t>
+      </w:r>
+      <w:r>
+        <w:rPr>
+          <w:rFonts w:ascii="Arial" w:hAnsi="Arial" w:cs="Arial"/>
+          <w:sz w:val="24"/>
+          <w:szCs w:val="24"/>
+        </w:rPr>
+        <w:t xml:space="preserve">'Justificativa', o mapa destaca o propósito educativo do aplicativo, os objetivos gerais e específicos, além de fornecer uma análise da situação atual da dengue no Brasil e a necessidade de ações efetivas para combater a doença. A seção dedicada ao 'Aplicativo' detalha a plataforma, a temática e os recursos disponíveis para oferecer uma experiência interativa e envolvente aos usuários. </w:t>
+      </w:r>
+    </w:p>
+    <w:p>
+      <w:pPr>
+        <w:rPr>
+          <w:rFonts w:ascii="Arial" w:hAnsi="Arial" w:cs="Arial"/>
+          <w:sz w:val="24"/>
+          <w:szCs w:val="24"/>
+        </w:rPr>
+      </w:pPr>
+      <w:r>
+        <w:rPr>
+          <w:rFonts w:ascii="Arial" w:hAnsi="Arial" w:cs="Arial"/>
+          <w:sz w:val="24"/>
+          <w:szCs w:val="24"/>
+        </w:rPr>
         <w:lastRenderedPageBreak/>
-        <w:t>5</w:t>
-      </w:r>
-      <w:r>
-        <w:rPr>
-          <w:rFonts w:ascii="Arial" w:hAnsi="Arial" w:cs="Arial"/>
-          <w:color w:val="auto"/>
-          <w:szCs w:val="24"/>
-        </w:rPr>
-        <w:t xml:space="preserve"> </w:t>
-      </w:r>
-      <w:r>
-        <w:rPr>
-          <w:rFonts w:ascii="Arial" w:hAnsi="Arial" w:cs="Arial"/>
-          <w:color w:val="auto"/>
-          <w:szCs w:val="24"/>
-        </w:rPr>
-        <w:t>MAPA MENTAL</w:t>
-      </w:r>
-      <w:bookmarkEnd w:id="14"/>
-    </w:p>
-    <w:p>
-      <w:pPr>
-        <w:rPr>
-          <w:rFonts w:ascii="Arial" w:hAnsi="Arial" w:cs="Arial"/>
-          <w:sz w:val="24"/>
-          <w:szCs w:val="24"/>
-        </w:rPr>
-      </w:pPr>
-      <w:r>
-        <w:rPr>
-          <w:rFonts w:ascii="Arial" w:hAnsi="Arial" w:cs="Arial"/>
-          <w:sz w:val="24"/>
-          <w:szCs w:val="24"/>
-        </w:rPr>
-        <w:t>O mapa mental apresenta uma visão geral do projeto de desenvolvimento de um aplicativo móvel educativo sobre a prevenção da dengue. Utilizando a mecânica de encontrar o par, o aplicativo busca conscientizar os usuários sobre a gravidade da doença e a importância das medidas preventivas. Dividido em seções como 'Proposta do Projeto', 'Objetivos'</w:t>
-      </w:r>
-      <w:r>
-        <w:rPr>
-          <w:rFonts w:ascii="Arial" w:hAnsi="Arial" w:cs="Arial"/>
-          <w:sz w:val="24"/>
-          <w:szCs w:val="24"/>
-        </w:rPr>
-        <w:t xml:space="preserve"> e </w:t>
-      </w:r>
-      <w:r>
-        <w:rPr>
-          <w:rFonts w:ascii="Arial" w:hAnsi="Arial" w:cs="Arial"/>
-          <w:sz w:val="24"/>
-          <w:szCs w:val="24"/>
-        </w:rPr>
-        <w:t xml:space="preserve">'Justificativa', o mapa destaca o propósito educativo do aplicativo, os objetivos gerais e específicos, além de fornecer uma análise da situação atual da dengue no Brasil e a necessidade de ações efetivas para combater a doença. A seção dedicada ao 'Aplicativo' detalha a plataforma, a temática e os recursos disponíveis para oferecer uma experiência interativa e envolvente aos usuários. </w:t>
-      </w:r>
-    </w:p>
-    <w:p>
-      <w:pPr>
-        <w:rPr>
-          <w:rFonts w:ascii="Arial" w:hAnsi="Arial" w:cs="Arial"/>
-          <w:sz w:val="24"/>
-          <w:szCs w:val="24"/>
-        </w:rPr>
-      </w:pPr>
-      <w:r>
-        <w:rPr>
-          <w:rFonts w:ascii="Arial" w:hAnsi="Arial" w:cs="Arial"/>
-          <w:sz w:val="24"/>
-          <w:szCs w:val="24"/>
-        </w:rPr>
         <w:t>Por questão de qualidade de imagem, favor verificar no seguinte link</w:t>
       </w:r>
       <w:r>
@@ -4678,7 +4869,7 @@
                     <pic:cNvPicPr/>
                   </pic:nvPicPr>
                   <pic:blipFill>
-                    <a:blip r:embed="rId18"/>
+                    <a:blip r:embed="rId19"/>
                     <a:stretch>
                       <a:fillRect/>
                     </a:stretch>
@@ -5153,7 +5344,6 @@
                 <w:sz w:val="20"/>
                 <w:szCs w:val="20"/>
               </w:rPr>
-              <w:lastRenderedPageBreak/>
               <w:t>Fazer a s</w:t>
             </w:r>
             <w:r>
@@ -6222,6 +6412,7 @@
                 <w:sz w:val="24"/>
                 <w:szCs w:val="24"/>
               </w:rPr>
+              <w:lastRenderedPageBreak/>
               <w:t>Funcionário</w:t>
             </w:r>
           </w:p>
@@ -6873,6 +7064,7 @@
           <w:color w:val="auto"/>
           <w:szCs w:val="24"/>
         </w:rPr>
+        <w:lastRenderedPageBreak/>
         <w:t>REFERÊNCIAS</w:t>
       </w:r>
       <w:bookmarkEnd w:id="16"/>
@@ -7356,10 +7548,10 @@
       </w:pPr>
     </w:p>
     <w:sectPr>
-      <w:headerReference w:type="default" r:id="rId19"/>
-      <w:footerReference w:type="default" r:id="rId20"/>
-      <w:headerReference w:type="first" r:id="rId21"/>
-      <w:footerReference w:type="first" r:id="rId22"/>
+      <w:headerReference w:type="default" r:id="rId20"/>
+      <w:footerReference w:type="default" r:id="rId21"/>
+      <w:headerReference w:type="first" r:id="rId22"/>
+      <w:footerReference w:type="first" r:id="rId23"/>
       <w:pgSz w:w="11906" w:h="16838" w:code="9"/>
       <w:pgMar w:top="1701" w:right="1134" w:bottom="1134" w:left="1701" w:header="1134" w:footer="1134" w:gutter="0"/>
       <w:pgNumType w:start="3"/>

</xml_diff>